<commit_message>
Terminando el ejercicio con el requisito 3 y las pruebas para las nuevas funciones de la calculadora
</commit_message>
<xml_diff>
--- a/REQUISITOS.docx
+++ b/REQUISITOS.docx
@@ -26,7 +26,7 @@
         </w:rPr>
         <w:drawing>
           <wp:inline distT="0" distB="0" distL="0" distR="0" wp14:anchorId="4FA9F720" wp14:editId="52B2EC43">
-            <wp:extent cx="5400040" cy="5544820"/>
+            <wp:extent cx="5296764" cy="5438775"/>
             <wp:effectExtent l="0" t="0" r="0" b="0"/>
             <wp:docPr id="1" name="Imagen 1"/>
             <wp:cNvGraphicFramePr>
@@ -48,7 +48,7 @@
                   <pic:spPr>
                     <a:xfrm>
                       <a:off x="0" y="0"/>
-                      <a:ext cx="5400040" cy="5544820"/>
+                      <a:ext cx="5318240" cy="5460827"/>
                     </a:xfrm>
                     <a:prstGeom prst="rect">
                       <a:avLst/>
@@ -61,6 +61,72 @@
         </w:drawing>
       </w:r>
     </w:p>
+    <w:p/>
+    <w:p/>
+    <w:p/>
+    <w:p>
+      <w:pPr>
+        <w:rPr>
+          <w:b/>
+        </w:rPr>
+      </w:pPr>
+    </w:p>
+    <w:p>
+      <w:pPr>
+        <w:rPr>
+          <w:b/>
+        </w:rPr>
+      </w:pPr>
+    </w:p>
+    <w:p>
+      <w:pPr>
+        <w:rPr>
+          <w:b/>
+        </w:rPr>
+      </w:pPr>
+    </w:p>
+    <w:p>
+      <w:pPr>
+        <w:rPr>
+          <w:b/>
+        </w:rPr>
+      </w:pPr>
+    </w:p>
+    <w:p>
+      <w:pPr>
+        <w:rPr>
+          <w:b/>
+        </w:rPr>
+      </w:pPr>
+    </w:p>
+    <w:p>
+      <w:pPr>
+        <w:rPr>
+          <w:b/>
+        </w:rPr>
+      </w:pPr>
+    </w:p>
+    <w:p>
+      <w:pPr>
+        <w:rPr>
+          <w:b/>
+        </w:rPr>
+      </w:pPr>
+    </w:p>
+    <w:p>
+      <w:pPr>
+        <w:rPr>
+          <w:b/>
+        </w:rPr>
+      </w:pPr>
+    </w:p>
+    <w:p>
+      <w:pPr>
+        <w:rPr>
+          <w:b/>
+        </w:rPr>
+      </w:pPr>
+    </w:p>
     <w:p>
       <w:pPr>
         <w:rPr>
@@ -80,8 +146,320 @@
           <w:b/>
         </w:rPr>
       </w:pPr>
+      <w:r>
+        <w:rPr>
+          <w:noProof/>
+          <w:lang w:eastAsia="es-PE"/>
+        </w:rPr>
+        <w:drawing>
+          <wp:inline distT="0" distB="0" distL="0" distR="0" wp14:anchorId="207D9991" wp14:editId="30372AFF">
+            <wp:extent cx="5076825" cy="5257800"/>
+            <wp:effectExtent l="0" t="0" r="9525" b="0"/>
+            <wp:docPr id="2" name="Imagen 2"/>
+            <wp:cNvGraphicFramePr>
+              <a:graphicFrameLocks xmlns:a="http://schemas.openxmlformats.org/drawingml/2006/main" noChangeAspect="1"/>
+            </wp:cNvGraphicFramePr>
+            <a:graphic xmlns:a="http://schemas.openxmlformats.org/drawingml/2006/main">
+              <a:graphicData uri="http://schemas.openxmlformats.org/drawingml/2006/picture">
+                <pic:pic xmlns:pic="http://schemas.openxmlformats.org/drawingml/2006/picture">
+                  <pic:nvPicPr>
+                    <pic:cNvPr id="1" name=""/>
+                    <pic:cNvPicPr/>
+                  </pic:nvPicPr>
+                  <pic:blipFill>
+                    <a:blip r:embed="rId5"/>
+                    <a:stretch>
+                      <a:fillRect/>
+                    </a:stretch>
+                  </pic:blipFill>
+                  <pic:spPr>
+                    <a:xfrm>
+                      <a:off x="0" y="0"/>
+                      <a:ext cx="5076825" cy="5257800"/>
+                    </a:xfrm>
+                    <a:prstGeom prst="rect">
+                      <a:avLst/>
+                    </a:prstGeom>
+                  </pic:spPr>
+                </pic:pic>
+              </a:graphicData>
+            </a:graphic>
+          </wp:inline>
+        </w:drawing>
+      </w:r>
+    </w:p>
+    <w:p>
+      <w:pPr>
+        <w:rPr>
+          <w:b/>
+          <w:u w:val="single"/>
+        </w:rPr>
+      </w:pPr>
+      <w:r>
+        <w:rPr>
+          <w:noProof/>
+          <w:lang w:eastAsia="es-PE"/>
+        </w:rPr>
+        <w:drawing>
+          <wp:inline distT="0" distB="0" distL="0" distR="0" wp14:anchorId="347485FF" wp14:editId="50BF6C7D">
+            <wp:extent cx="5381625" cy="1323975"/>
+            <wp:effectExtent l="0" t="0" r="9525" b="9525"/>
+            <wp:docPr id="3" name="Imagen 3"/>
+            <wp:cNvGraphicFramePr>
+              <a:graphicFrameLocks xmlns:a="http://schemas.openxmlformats.org/drawingml/2006/main" noChangeAspect="1"/>
+            </wp:cNvGraphicFramePr>
+            <a:graphic xmlns:a="http://schemas.openxmlformats.org/drawingml/2006/main">
+              <a:graphicData uri="http://schemas.openxmlformats.org/drawingml/2006/picture">
+                <pic:pic xmlns:pic="http://schemas.openxmlformats.org/drawingml/2006/picture">
+                  <pic:nvPicPr>
+                    <pic:cNvPr id="1" name=""/>
+                    <pic:cNvPicPr/>
+                  </pic:nvPicPr>
+                  <pic:blipFill>
+                    <a:blip r:embed="rId6"/>
+                    <a:stretch>
+                      <a:fillRect/>
+                    </a:stretch>
+                  </pic:blipFill>
+                  <pic:spPr>
+                    <a:xfrm>
+                      <a:off x="0" y="0"/>
+                      <a:ext cx="5381625" cy="1323975"/>
+                    </a:xfrm>
+                    <a:prstGeom prst="rect">
+                      <a:avLst/>
+                    </a:prstGeom>
+                  </pic:spPr>
+                </pic:pic>
+              </a:graphicData>
+            </a:graphic>
+          </wp:inline>
+        </w:drawing>
+      </w:r>
+    </w:p>
+    <w:p>
+      <w:pPr>
+        <w:rPr>
+          <w:b/>
+          <w:u w:val="single"/>
+        </w:rPr>
+      </w:pPr>
+      <w:r>
+        <w:rPr>
+          <w:noProof/>
+          <w:lang w:eastAsia="es-PE"/>
+        </w:rPr>
+        <w:drawing>
+          <wp:inline distT="0" distB="0" distL="0" distR="0" wp14:anchorId="312ED7AA" wp14:editId="6D1451BF">
+            <wp:extent cx="4638675" cy="1134819"/>
+            <wp:effectExtent l="0" t="0" r="0" b="8255"/>
+            <wp:docPr id="4" name="Imagen 4"/>
+            <wp:cNvGraphicFramePr>
+              <a:graphicFrameLocks xmlns:a="http://schemas.openxmlformats.org/drawingml/2006/main" noChangeAspect="1"/>
+            </wp:cNvGraphicFramePr>
+            <a:graphic xmlns:a="http://schemas.openxmlformats.org/drawingml/2006/main">
+              <a:graphicData uri="http://schemas.openxmlformats.org/drawingml/2006/picture">
+                <pic:pic xmlns:pic="http://schemas.openxmlformats.org/drawingml/2006/picture">
+                  <pic:nvPicPr>
+                    <pic:cNvPr id="1" name=""/>
+                    <pic:cNvPicPr/>
+                  </pic:nvPicPr>
+                  <pic:blipFill>
+                    <a:blip r:embed="rId7"/>
+                    <a:stretch>
+                      <a:fillRect/>
+                    </a:stretch>
+                  </pic:blipFill>
+                  <pic:spPr>
+                    <a:xfrm>
+                      <a:off x="0" y="0"/>
+                      <a:ext cx="4658370" cy="1139637"/>
+                    </a:xfrm>
+                    <a:prstGeom prst="rect">
+                      <a:avLst/>
+                    </a:prstGeom>
+                  </pic:spPr>
+                </pic:pic>
+              </a:graphicData>
+            </a:graphic>
+          </wp:inline>
+        </w:drawing>
+      </w:r>
+    </w:p>
+    <w:p>
+      <w:pPr>
+        <w:rPr>
+          <w:b/>
+        </w:rPr>
+      </w:pPr>
+      <w:r>
+        <w:rPr>
+          <w:noProof/>
+          <w:lang w:eastAsia="es-PE"/>
+        </w:rPr>
+        <w:lastRenderedPageBreak/>
+        <w:drawing>
+          <wp:inline distT="0" distB="0" distL="0" distR="0" wp14:anchorId="4E11AA78" wp14:editId="16C59E1B">
+            <wp:extent cx="5124450" cy="1066800"/>
+            <wp:effectExtent l="0" t="0" r="0" b="0"/>
+            <wp:docPr id="5" name="Imagen 5"/>
+            <wp:cNvGraphicFramePr>
+              <a:graphicFrameLocks xmlns:a="http://schemas.openxmlformats.org/drawingml/2006/main" noChangeAspect="1"/>
+            </wp:cNvGraphicFramePr>
+            <a:graphic xmlns:a="http://schemas.openxmlformats.org/drawingml/2006/main">
+              <a:graphicData uri="http://schemas.openxmlformats.org/drawingml/2006/picture">
+                <pic:pic xmlns:pic="http://schemas.openxmlformats.org/drawingml/2006/picture">
+                  <pic:nvPicPr>
+                    <pic:cNvPr id="1" name=""/>
+                    <pic:cNvPicPr/>
+                  </pic:nvPicPr>
+                  <pic:blipFill>
+                    <a:blip r:embed="rId8"/>
+                    <a:stretch>
+                      <a:fillRect/>
+                    </a:stretch>
+                  </pic:blipFill>
+                  <pic:spPr>
+                    <a:xfrm>
+                      <a:off x="0" y="0"/>
+                      <a:ext cx="5124450" cy="1066800"/>
+                    </a:xfrm>
+                    <a:prstGeom prst="rect">
+                      <a:avLst/>
+                    </a:prstGeom>
+                  </pic:spPr>
+                </pic:pic>
+              </a:graphicData>
+            </a:graphic>
+          </wp:inline>
+        </w:drawing>
+      </w:r>
+    </w:p>
+    <w:p>
+      <w:pPr>
+        <w:rPr>
+          <w:b/>
+          <w:u w:val="single"/>
+        </w:rPr>
+      </w:pPr>
+      <w:r>
+        <w:rPr>
+          <w:b/>
+        </w:rPr>
+        <w:t>ROJO EN DIVISION POR 0</w:t>
+      </w:r>
+    </w:p>
+    <w:p>
+      <w:pPr>
+        <w:rPr>
+          <w:b/>
+        </w:rPr>
+      </w:pPr>
+      <w:r>
+        <w:rPr>
+          <w:noProof/>
+          <w:lang w:eastAsia="es-PE"/>
+        </w:rPr>
+        <w:drawing>
+          <wp:inline distT="0" distB="0" distL="0" distR="0" wp14:anchorId="5B0ACFD5" wp14:editId="262EB5EA">
+            <wp:extent cx="5400040" cy="4352925"/>
+            <wp:effectExtent l="0" t="0" r="0" b="9525"/>
+            <wp:docPr id="6" name="Imagen 6"/>
+            <wp:cNvGraphicFramePr>
+              <a:graphicFrameLocks xmlns:a="http://schemas.openxmlformats.org/drawingml/2006/main" noChangeAspect="1"/>
+            </wp:cNvGraphicFramePr>
+            <a:graphic xmlns:a="http://schemas.openxmlformats.org/drawingml/2006/main">
+              <a:graphicData uri="http://schemas.openxmlformats.org/drawingml/2006/picture">
+                <pic:pic xmlns:pic="http://schemas.openxmlformats.org/drawingml/2006/picture">
+                  <pic:nvPicPr>
+                    <pic:cNvPr id="1" name=""/>
+                    <pic:cNvPicPr/>
+                  </pic:nvPicPr>
+                  <pic:blipFill>
+                    <a:blip r:embed="rId9"/>
+                    <a:stretch>
+                      <a:fillRect/>
+                    </a:stretch>
+                  </pic:blipFill>
+                  <pic:spPr>
+                    <a:xfrm>
+                      <a:off x="0" y="0"/>
+                      <a:ext cx="5400040" cy="4352925"/>
+                    </a:xfrm>
+                    <a:prstGeom prst="rect">
+                      <a:avLst/>
+                    </a:prstGeom>
+                  </pic:spPr>
+                </pic:pic>
+              </a:graphicData>
+            </a:graphic>
+          </wp:inline>
+        </w:drawing>
+      </w:r>
+    </w:p>
+    <w:p>
+      <w:pPr>
+        <w:rPr>
+          <w:b/>
+          <w:u w:val="single"/>
+        </w:rPr>
+      </w:pPr>
+      <w:r>
+        <w:rPr>
+          <w:b/>
+        </w:rPr>
+        <w:t>PRUEBA PASADA</w:t>
+      </w:r>
       <w:bookmarkStart w:id="0" w:name="_GoBack"/>
       <w:bookmarkEnd w:id="0"/>
+    </w:p>
+    <w:p>
+      <w:pPr>
+        <w:rPr>
+          <w:b/>
+        </w:rPr>
+      </w:pPr>
+      <w:r>
+        <w:rPr>
+          <w:noProof/>
+          <w:lang w:eastAsia="es-PE"/>
+        </w:rPr>
+        <w:drawing>
+          <wp:inline distT="0" distB="0" distL="0" distR="0" wp14:anchorId="3C94529D" wp14:editId="1BBFB9A8">
+            <wp:extent cx="5400040" cy="1297940"/>
+            <wp:effectExtent l="0" t="0" r="0" b="0"/>
+            <wp:docPr id="7" name="Imagen 7"/>
+            <wp:cNvGraphicFramePr>
+              <a:graphicFrameLocks xmlns:a="http://schemas.openxmlformats.org/drawingml/2006/main" noChangeAspect="1"/>
+            </wp:cNvGraphicFramePr>
+            <a:graphic xmlns:a="http://schemas.openxmlformats.org/drawingml/2006/main">
+              <a:graphicData uri="http://schemas.openxmlformats.org/drawingml/2006/picture">
+                <pic:pic xmlns:pic="http://schemas.openxmlformats.org/drawingml/2006/picture">
+                  <pic:nvPicPr>
+                    <pic:cNvPr id="1" name=""/>
+                    <pic:cNvPicPr/>
+                  </pic:nvPicPr>
+                  <pic:blipFill>
+                    <a:blip r:embed="rId10"/>
+                    <a:stretch>
+                      <a:fillRect/>
+                    </a:stretch>
+                  </pic:blipFill>
+                  <pic:spPr>
+                    <a:xfrm>
+                      <a:off x="0" y="0"/>
+                      <a:ext cx="5400040" cy="1297940"/>
+                    </a:xfrm>
+                    <a:prstGeom prst="rect">
+                      <a:avLst/>
+                    </a:prstGeom>
+                  </pic:spPr>
+                </pic:pic>
+              </a:graphicData>
+            </a:graphic>
+          </wp:inline>
+        </w:drawing>
+      </w:r>
     </w:p>
     <w:sectPr>
       <w:pgSz w:w="11906" w:h="16838"/>

</xml_diff>